<commit_message>
added function to set owner of smart contract
</commit_message>
<xml_diff>
--- a/Deployment_notes.docx
+++ b/Deployment_notes.docx
@@ -12,6 +12,62 @@
         <w:rPr>
           <w:lang w:val="en-US"/>
         </w:rPr>
+        <w:fldChar w:fldCharType="begin"/>
+      </w:r>
+      <w:r>
+        <w:rPr>
+          <w:lang w:val="en-US"/>
+        </w:rPr>
+        <w:instrText xml:space="preserve"> HYPERLINK "</w:instrText>
+      </w:r>
+      <w:r>
+        <w:rPr>
+          <w:lang w:val="en-US"/>
+        </w:rPr>
+        <w:instrText>https://github.com/PatrickAlphaC/nft-mix</w:instrText>
+      </w:r>
+      <w:r>
+        <w:rPr>
+          <w:lang w:val="en-US"/>
+        </w:rPr>
+        <w:instrText xml:space="preserve">" </w:instrText>
+      </w:r>
+      <w:r>
+        <w:rPr>
+          <w:lang w:val="en-US"/>
+        </w:rPr>
+        <w:fldChar w:fldCharType="separate"/>
+      </w:r>
+      <w:r>
+        <w:rPr>
+          <w:rStyle w:val="Hyperlink"/>
+          <w:lang w:val="en-US"/>
+        </w:rPr>
+        <w:t>https://github.com/PatrickAlphaC/nft-mix</w:t>
+      </w:r>
+      <w:r>
+        <w:rPr>
+          <w:lang w:val="en-US"/>
+        </w:rPr>
+        <w:fldChar w:fldCharType="end"/>
+      </w:r>
+      <w:r>
+        <w:rPr>
+          <w:lang w:val="en-US"/>
+        </w:rPr>
+        <w:t xml:space="preserve"> </w:t>
+      </w:r>
+    </w:p>
+    <w:p>
+      <w:pPr>
+        <w:rPr>
+          <w:lang w:val="en-US"/>
+        </w:rPr>
+      </w:pPr>
+      <w:r>
+        <w:rPr>
+          <w:lang w:val="en-US"/>
+        </w:rPr>
         <w:t>Run .</w:t>
       </w:r>
       <w:proofErr w:type="spellStart"/>
@@ -219,6 +275,52 @@
       </w:r>
       <w:proofErr w:type="spellEnd"/>
     </w:p>
+    <w:p>
+      <w:pPr>
+        <w:rPr>
+          <w:lang w:val="en-US"/>
+        </w:rPr>
+      </w:pPr>
+      <w:r>
+        <w:rPr>
+          <w:lang w:val="en-US"/>
+        </w:rPr>
+        <w:t>brownie run scripts/simple_collectible/</w:t>
+      </w:r>
+      <w:r>
+        <w:rPr>
+          <w:lang w:val="en-US"/>
+        </w:rPr>
+        <w:t>create</w:t>
+      </w:r>
+      <w:r>
+        <w:rPr>
+          <w:lang w:val="en-US"/>
+        </w:rPr>
+        <w:t>_</w:t>
+      </w:r>
+      <w:r>
+        <w:rPr>
+          <w:lang w:val="en-US"/>
+        </w:rPr>
+        <w:t>collectible</w:t>
+      </w:r>
+      <w:r>
+        <w:rPr>
+          <w:lang w:val="en-US"/>
+        </w:rPr>
+        <w:t xml:space="preserve">.py --network </w:t>
+      </w:r>
+      <w:proofErr w:type="spellStart"/>
+      <w:r>
+        <w:rPr>
+          <w:lang w:val="en-US"/>
+        </w:rPr>
+        <w:t>rinkeby</w:t>
+      </w:r>
+      <w:proofErr w:type="spellEnd"/>
+    </w:p>
+    <w:p/>
     <w:p>
       <w:pPr>
         <w:rPr>
@@ -670,6 +772,41 @@
     <w:semiHidden/>
     <w:unhideWhenUsed/>
   </w:style>
+  <w:style w:type="character" w:styleId="Hyperlink">
+    <w:name w:val="Hyperlink"/>
+    <w:basedOn w:val="DefaultParagraphFont"/>
+    <w:uiPriority w:val="99"/>
+    <w:unhideWhenUsed/>
+    <w:rsid w:val="00BF1B94"/>
+    <w:rPr>
+      <w:color w:val="0563C1" w:themeColor="hyperlink"/>
+      <w:u w:val="single"/>
+    </w:rPr>
+  </w:style>
+  <w:style w:type="character" w:styleId="UnresolvedMention">
+    <w:name w:val="Unresolved Mention"/>
+    <w:basedOn w:val="DefaultParagraphFont"/>
+    <w:uiPriority w:val="99"/>
+    <w:semiHidden/>
+    <w:unhideWhenUsed/>
+    <w:rsid w:val="00BF1B94"/>
+    <w:rPr>
+      <w:color w:val="605E5C"/>
+      <w:shd w:val="clear" w:color="auto" w:fill="E1DFDD"/>
+    </w:rPr>
+  </w:style>
+  <w:style w:type="character" w:styleId="FollowedHyperlink">
+    <w:name w:val="FollowedHyperlink"/>
+    <w:basedOn w:val="DefaultParagraphFont"/>
+    <w:uiPriority w:val="99"/>
+    <w:semiHidden/>
+    <w:unhideWhenUsed/>
+    <w:rsid w:val="00AB543B"/>
+    <w:rPr>
+      <w:color w:val="954F72" w:themeColor="followedHyperlink"/>
+      <w:u w:val="single"/>
+    </w:rPr>
+  </w:style>
 </w:styles>
 </file>
 

</xml_diff>

<commit_message>
added nft cap to contract
</commit_message>
<xml_diff>
--- a/Deployment_notes.docx
+++ b/Deployment_notes.docx
@@ -317,6 +317,124 @@
           <w:lang w:val="en-US"/>
         </w:rPr>
         <w:t>rinkeby</w:t>
+      </w:r>
+      <w:proofErr w:type="spellEnd"/>
+    </w:p>
+    <w:p>
+      <w:pPr>
+        <w:rPr>
+          <w:lang w:val="en-US"/>
+        </w:rPr>
+      </w:pPr>
+      <w:r>
+        <w:rPr>
+          <w:lang w:val="en-US"/>
+        </w:rPr>
+        <w:t>brownie run scripts/simple_collectible/</w:t>
+      </w:r>
+      <w:r>
+        <w:rPr>
+          <w:lang w:val="en-US"/>
+        </w:rPr>
+        <w:t>C</w:t>
+      </w:r>
+      <w:r>
+        <w:rPr>
+          <w:lang w:val="en-US"/>
+        </w:rPr>
+        <w:t>reate</w:t>
+      </w:r>
+      <w:r>
+        <w:rPr>
+          <w:lang w:val="en-US"/>
+        </w:rPr>
+        <w:t>_</w:t>
+      </w:r>
+      <w:r>
+        <w:rPr>
+          <w:lang w:val="en-US"/>
+        </w:rPr>
+        <w:t>at_address</w:t>
+      </w:r>
+      <w:r>
+        <w:rPr>
+          <w:lang w:val="en-US"/>
+        </w:rPr>
+        <w:t>.py</w:t>
+      </w:r>
+      <w:r>
+        <w:rPr>
+          <w:lang w:val="en-US"/>
+        </w:rPr>
+        <w:t xml:space="preserve"> </w:t>
+      </w:r>
+      <w:r>
+        <w:rPr>
+          <w:lang w:val="en-US"/>
+        </w:rPr>
+        <w:t xml:space="preserve">--network </w:t>
+      </w:r>
+      <w:proofErr w:type="spellStart"/>
+      <w:r>
+        <w:rPr>
+          <w:lang w:val="en-US"/>
+        </w:rPr>
+        <w:t>rinkeby</w:t>
+      </w:r>
+      <w:proofErr w:type="spellEnd"/>
+    </w:p>
+    <w:p>
+      <w:pPr>
+        <w:rPr>
+          <w:lang w:val="en-US"/>
+        </w:rPr>
+      </w:pPr>
+      <w:r>
+        <w:rPr>
+          <w:lang w:val="en-US"/>
+        </w:rPr>
+        <w:t xml:space="preserve">Get ABI: </w:t>
+      </w:r>
+      <w:proofErr w:type="spellStart"/>
+      <w:r>
+        <w:rPr>
+          <w:lang w:val="en-US"/>
+        </w:rPr>
+        <w:t>solcjs</w:t>
+      </w:r>
+      <w:proofErr w:type="spellEnd"/>
+      <w:r>
+        <w:rPr>
+          <w:lang w:val="en-US"/>
+        </w:rPr>
+        <w:t xml:space="preserve"> --</w:t>
+      </w:r>
+      <w:proofErr w:type="spellStart"/>
+      <w:r>
+        <w:rPr>
+          <w:lang w:val="en-US"/>
+        </w:rPr>
+        <w:t>abi</w:t>
+      </w:r>
+      <w:proofErr w:type="spellEnd"/>
+      <w:r>
+        <w:rPr>
+          <w:lang w:val="en-US"/>
+        </w:rPr>
+        <w:t xml:space="preserve"> </w:t>
+      </w:r>
+      <w:proofErr w:type="spellStart"/>
+      <w:r>
+        <w:rPr>
+          <w:lang w:val="en-US"/>
+        </w:rPr>
+        <w:t>SimpleCollectible</w:t>
+      </w:r>
+      <w:r>
+        <w:rPr>
+          <w:lang w:val="en-US"/>
+        </w:rPr>
+        <w:t>.sol</w:t>
       </w:r>
       <w:proofErr w:type="spellEnd"/>
     </w:p>

</xml_diff>

<commit_message>
added batch minting function
</commit_message>
<xml_diff>
--- a/Deployment_notes.docx
+++ b/Deployment_notes.docx
@@ -108,21 +108,7 @@
         <w:rPr>
           <w:lang w:val="en-US"/>
         </w:rPr>
-        <w:t xml:space="preserve">Check </w:t>
-      </w:r>
-      <w:proofErr w:type="gramStart"/>
-      <w:r>
-        <w:rPr>
-          <w:lang w:val="en-US"/>
-        </w:rPr>
-        <w:t>preserve</w:t>
-      </w:r>
-      <w:proofErr w:type="gramEnd"/>
-      <w:r>
-        <w:rPr>
-          <w:lang w:val="en-US"/>
-        </w:rPr>
-        <w:t xml:space="preserve"> folder name</w:t>
+        <w:t>Check preserve folder name</w:t>
       </w:r>
     </w:p>
     <w:p>
@@ -196,21 +182,7 @@
         <w:rPr>
           <w:lang w:val="en-US"/>
         </w:rPr>
-        <w:t xml:space="preserve">Install Brownie, </w:t>
-      </w:r>
-      <w:proofErr w:type="gramStart"/>
-      <w:r>
-        <w:rPr>
-          <w:lang w:val="en-US"/>
-        </w:rPr>
-        <w:t>Ganache</w:t>
-      </w:r>
-      <w:proofErr w:type="gramEnd"/>
-      <w:r>
-        <w:rPr>
-          <w:lang w:val="en-US"/>
-        </w:rPr>
-        <w:t xml:space="preserve"> and other dependencies</w:t>
+        <w:t>Install Brownie, Ganache and other dependencies</w:t>
       </w:r>
     </w:p>
     <w:p>
@@ -237,21 +209,7 @@
         <w:rPr>
           <w:lang w:val="en-US"/>
         </w:rPr>
-        <w:t xml:space="preserve"> id </w:t>
-      </w:r>
-      <w:proofErr w:type="gramStart"/>
-      <w:r>
-        <w:rPr>
-          <w:lang w:val="en-US"/>
-        </w:rPr>
-        <w:t>in .env</w:t>
-      </w:r>
-      <w:proofErr w:type="gramEnd"/>
-      <w:r>
-        <w:rPr>
-          <w:lang w:val="en-US"/>
-        </w:rPr>
-        <w:t xml:space="preserve"> (don’t forget to save before deploying)</w:t>
+        <w:t xml:space="preserve"> id in .env (don’t forget to save before deploying)</w:t>
       </w:r>
     </w:p>
     <w:p>
@@ -336,13 +294,7 @@
         <w:rPr>
           <w:lang w:val="en-US"/>
         </w:rPr>
-        <w:t>C</w:t>
-      </w:r>
-      <w:r>
-        <w:rPr>
-          <w:lang w:val="en-US"/>
-        </w:rPr>
-        <w:t>reate</w:t>
+        <w:t>Create</w:t>
       </w:r>
       <w:r>
         <w:rPr>

</xml_diff>

<commit_message>
Added random selection of URI list
</commit_message>
<xml_diff>
--- a/Deployment_notes.docx
+++ b/Deployment_notes.docx
@@ -3,86 +3,93 @@
 <w:document xmlns:wpc="http://schemas.microsoft.com/office/word/2010/wordprocessingCanvas" xmlns:cx="http://schemas.microsoft.com/office/drawing/2014/chartex" xmlns:cx1="http://schemas.microsoft.com/office/drawing/2015/9/8/chartex" xmlns:cx2="http://schemas.microsoft.com/office/drawing/2015/10/21/chartex" xmlns:cx3="http://schemas.microsoft.com/office/drawing/2016/5/9/chartex" xmlns:cx4="http://schemas.microsoft.com/office/drawing/2016/5/10/chartex" xmlns:cx5="http://schemas.microsoft.com/office/drawing/2016/5/11/chartex" xmlns:cx6="http://schemas.microsoft.com/office/drawing/2016/5/12/chartex" xmlns:cx7="http://schemas.microsoft.com/office/drawing/2016/5/13/chartex" xmlns:cx8="http://schemas.microsoft.com/office/drawing/2016/5/14/chartex" xmlns:mc="http://schemas.openxmlformats.org/markup-compatibility/2006" xmlns:aink="http://schemas.microsoft.com/office/drawing/2016/ink" xmlns:am3d="http://schemas.microsoft.com/office/drawing/2017/model3d" xmlns:o="urn:schemas-microsoft-com:office:office" xmlns:r="http://schemas.openxmlformats.org/officeDocument/2006/relationships" xmlns:m="http://schemas.openxmlformats.org/officeDocument/2006/math" xmlns:v="urn:schemas-microsoft-com:vml" xmlns:wp14="http://schemas.microsoft.com/office/word/2010/wordprocessingDrawing" xmlns:wp="http://schemas.openxmlformats.org/drawingml/2006/wordprocessingDrawing" xmlns:w10="urn:schemas-microsoft-com:office:word" xmlns:w="http://schemas.openxmlformats.org/wordprocessingml/2006/main" xmlns:w14="http://schemas.microsoft.com/office/word/2010/wordml" xmlns:w15="http://schemas.microsoft.com/office/word/2012/wordml" xmlns:w16cex="http://schemas.microsoft.com/office/word/2018/wordml/cex" xmlns:w16cid="http://schemas.microsoft.com/office/word/2016/wordml/cid" xmlns:w16="http://schemas.microsoft.com/office/word/2018/wordml" xmlns:w16sdtdh="http://schemas.microsoft.com/office/word/2020/wordml/sdtdatahash" xmlns:w16se="http://schemas.microsoft.com/office/word/2015/wordml/symex" xmlns:wpg="http://schemas.microsoft.com/office/word/2010/wordprocessingGroup" xmlns:wpi="http://schemas.microsoft.com/office/word/2010/wordprocessingInk" xmlns:wne="http://schemas.microsoft.com/office/word/2006/wordml" xmlns:wps="http://schemas.microsoft.com/office/word/2010/wordprocessingShape" mc:Ignorable="w14 w15 w16se w16cid w16 w16cex w16sdtdh wp14">
   <w:body>
     <w:p>
-      <w:pPr>
-        <w:rPr>
-          <w:lang w:val="en-US"/>
-        </w:rPr>
-      </w:pPr>
-      <w:r>
-        <w:rPr>
-          <w:lang w:val="en-US"/>
-        </w:rPr>
-        <w:fldChar w:fldCharType="begin"/>
-      </w:r>
-      <w:r>
-        <w:rPr>
-          <w:lang w:val="en-US"/>
-        </w:rPr>
-        <w:instrText xml:space="preserve"> HYPERLINK "</w:instrText>
-      </w:r>
-      <w:r>
-        <w:rPr>
-          <w:lang w:val="en-US"/>
-        </w:rPr>
-        <w:instrText>https://github.com/PatrickAlphaC/nft-mix</w:instrText>
-      </w:r>
-      <w:r>
-        <w:rPr>
-          <w:lang w:val="en-US"/>
-        </w:rPr>
-        <w:instrText xml:space="preserve">" </w:instrText>
-      </w:r>
-      <w:r>
-        <w:rPr>
-          <w:lang w:val="en-US"/>
-        </w:rPr>
-        <w:fldChar w:fldCharType="separate"/>
-      </w:r>
-      <w:r>
-        <w:rPr>
-          <w:rStyle w:val="Hyperlink"/>
-          <w:lang w:val="en-US"/>
-        </w:rPr>
-        <w:t>https://github.com/PatrickAlphaC/nft-mix</w:t>
-      </w:r>
-      <w:r>
-        <w:rPr>
-          <w:lang w:val="en-US"/>
-        </w:rPr>
-        <w:fldChar w:fldCharType="end"/>
-      </w:r>
-      <w:r>
-        <w:rPr>
-          <w:lang w:val="en-US"/>
-        </w:rPr>
+      <w:r>
+        <w:t xml:space="preserve">cd </w:t>
+      </w:r>
+      <w:r>
+        <w:t>Users</w:t>
+      </w:r>
+      <w:r>
+        <w:t xml:space="preserve"> C:\Users\andyc\.brownie\packages\OpenZeppelin\openzeppelin-contracts@3.4.0\</w:t>
+      </w:r>
+    </w:p>
+    <w:p>
+      <w:pPr>
+        <w:rPr>
+          <w:color w:val="FF0000"/>
+        </w:rPr>
+      </w:pPr>
+      <w:hyperlink r:id="rId4" w:history="1">
+        <w:r>
+          <w:rPr>
+            <w:rStyle w:val="Hyperlink"/>
+          </w:rPr>
+          <w:t>https://github.com/PatrickAlphaC/nft-mix</w:t>
+        </w:r>
+      </w:hyperlink>
+      <w:r>
         <w:t xml:space="preserve"> </w:t>
       </w:r>
-    </w:p>
-    <w:p>
-      <w:pPr>
-        <w:rPr>
-          <w:lang w:val="en-US"/>
-        </w:rPr>
-      </w:pPr>
-      <w:r>
-        <w:rPr>
-          <w:lang w:val="en-US"/>
-        </w:rPr>
-        <w:t>Run .</w:t>
-      </w:r>
-      <w:proofErr w:type="spellStart"/>
-      <w:r>
-        <w:rPr>
-          <w:lang w:val="en-US"/>
-        </w:rPr>
-        <w:t>py</w:t>
-      </w:r>
-      <w:proofErr w:type="spellEnd"/>
-      <w:r>
-        <w:rPr>
-          <w:lang w:val="en-US"/>
-        </w:rPr>
-        <w:t xml:space="preserve"> file to get musk images</w:t>
+      <w:r>
+        <w:rPr>
+          <w:color w:val="FF0000"/>
+        </w:rPr>
+        <w:t>(*don’t for</w:t>
+      </w:r>
+      <w:r>
+        <w:rPr>
+          <w:color w:val="FF0000"/>
+        </w:rPr>
+        <w:t>get to deploy contract if doesn’t work</w:t>
+      </w:r>
+      <w:r>
+        <w:rPr>
+          <w:color w:val="FF0000"/>
+        </w:rPr>
+        <w:t>, if require() doesn’t work make sure it is not a view</w:t>
+      </w:r>
+      <w:r>
+        <w:rPr>
+          <w:color w:val="FF0000"/>
+        </w:rPr>
+        <w:t>/p</w:t>
+      </w:r>
+      <w:r>
+        <w:rPr>
+          <w:color w:val="FF0000"/>
+        </w:rPr>
+        <w:t>ure function</w:t>
+      </w:r>
+      <w:r>
+        <w:rPr>
+          <w:color w:val="FF0000"/>
+        </w:rPr>
+        <w:t xml:space="preserve"> and put require in child contract not parent</w:t>
+      </w:r>
+      <w:r>
+        <w:rPr>
+          <w:color w:val="FF0000"/>
+        </w:rPr>
+        <w:t>)</w:t>
+      </w:r>
+      <w:r>
+        <w:rPr>
+          <w:color w:val="FF0000"/>
+        </w:rPr>
+        <w:t xml:space="preserve"> Notes:using require() is a good debugging method</w:t>
+      </w:r>
+    </w:p>
+    <w:p>
+      <w:pPr>
+        <w:rPr>
+          <w:lang w:val="en-US"/>
+        </w:rPr>
+      </w:pPr>
+      <w:r>
+        <w:rPr>
+          <w:lang w:val="en-US"/>
+        </w:rPr>
+        <w:t>Run .py file to get musk images</w:t>
       </w:r>
     </w:p>
     <w:p>
@@ -121,42 +128,20 @@
         <w:rPr>
           <w:lang w:val="en-US"/>
         </w:rPr>
-        <w:t xml:space="preserve">Take pinata link and input in </w:t>
-      </w:r>
-      <w:proofErr w:type="spellStart"/>
-      <w:r>
-        <w:rPr>
-          <w:lang w:val="en-US"/>
-        </w:rPr>
-        <w:t>image_url</w:t>
-      </w:r>
-      <w:proofErr w:type="spellEnd"/>
-    </w:p>
-    <w:p>
-      <w:pPr>
-        <w:rPr>
-          <w:lang w:val="en-US"/>
-        </w:rPr>
-      </w:pPr>
-      <w:r>
-        <w:rPr>
-          <w:lang w:val="en-US"/>
-        </w:rPr>
-        <w:t>Generate JSON file (</w:t>
-      </w:r>
-      <w:proofErr w:type="spellStart"/>
-      <w:r>
-        <w:rPr>
-          <w:lang w:val="en-US"/>
-        </w:rPr>
-        <w:t>TokenURI</w:t>
-      </w:r>
-      <w:proofErr w:type="spellEnd"/>
-      <w:r>
-        <w:rPr>
-          <w:lang w:val="en-US"/>
-        </w:rPr>
-        <w:t>)</w:t>
+        <w:t>Take pinata link and input in image_url</w:t>
+      </w:r>
+    </w:p>
+    <w:p>
+      <w:pPr>
+        <w:rPr>
+          <w:lang w:val="en-US"/>
+        </w:rPr>
+      </w:pPr>
+      <w:r>
+        <w:rPr>
+          <w:lang w:val="en-US"/>
+        </w:rPr>
+        <w:t>Generate JSON file (TokenURI)</w:t>
       </w:r>
     </w:p>
     <w:p>
@@ -195,28 +180,12 @@
         <w:rPr>
           <w:lang w:val="en-US"/>
         </w:rPr>
-        <w:t xml:space="preserve">Set private key and web3 </w:t>
-      </w:r>
-      <w:proofErr w:type="spellStart"/>
-      <w:r>
-        <w:rPr>
-          <w:lang w:val="en-US"/>
-        </w:rPr>
-        <w:t>infura</w:t>
-      </w:r>
-      <w:proofErr w:type="spellEnd"/>
-      <w:r>
-        <w:rPr>
-          <w:lang w:val="en-US"/>
-        </w:rPr>
-        <w:t xml:space="preserve"> id in .env (don’t forget to save before deploying)</w:t>
-      </w:r>
-    </w:p>
-    <w:p>
-      <w:pPr>
-        <w:rPr>
-          <w:lang w:val="en-US"/>
-        </w:rPr>
+        <w:t>Set private key and web3 infura id in .env (don’t forget to save before deploying)</w:t>
+      </w:r>
+    </w:p>
+    <w:p>
+      <w:pPr>
+        <w:ind w:firstLine="720"/>
       </w:pPr>
       <w:r>
         <w:rPr>
@@ -224,14 +193,12 @@
         </w:rPr>
         <w:t xml:space="preserve">brownie run scripts/simple_collectible/deploy_simple.py --network </w:t>
       </w:r>
-      <w:proofErr w:type="spellStart"/>
       <w:r>
         <w:rPr>
           <w:lang w:val="en-US"/>
         </w:rPr>
         <w:t>rinkeby</w:t>
       </w:r>
-      <w:proofErr w:type="spellEnd"/>
     </w:p>
     <w:p>
       <w:pPr>
@@ -249,7 +216,38 @@
         <w:rPr>
           <w:lang w:val="en-US"/>
         </w:rPr>
-        <w:t>create</w:t>
+        <w:t>mint_nft_to_address</w:t>
+      </w:r>
+      <w:r>
+        <w:rPr>
+          <w:lang w:val="en-US"/>
+        </w:rPr>
+        <w:t xml:space="preserve">.py --network </w:t>
+      </w:r>
+      <w:r>
+        <w:rPr>
+          <w:lang w:val="en-US"/>
+        </w:rPr>
+        <w:t>rinkeby</w:t>
+      </w:r>
+    </w:p>
+    <w:p>
+      <w:pPr>
+        <w:rPr>
+          <w:lang w:val="en-US"/>
+        </w:rPr>
+      </w:pPr>
+      <w:r>
+        <w:rPr>
+          <w:lang w:val="en-US"/>
+        </w:rPr>
+        <w:t>brownie run scripts/simple_collectible/</w:t>
+      </w:r>
+      <w:r>
+        <w:rPr>
+          <w:lang w:val="en-US"/>
+        </w:rPr>
+        <w:t>Create</w:t>
       </w:r>
       <w:r>
         <w:rPr>
@@ -261,25 +259,42 @@
         <w:rPr>
           <w:lang w:val="en-US"/>
         </w:rPr>
-        <w:t>collectible</w:t>
-      </w:r>
-      <w:r>
-        <w:rPr>
-          <w:lang w:val="en-US"/>
-        </w:rPr>
-        <w:t xml:space="preserve">.py --network </w:t>
-      </w:r>
-      <w:proofErr w:type="spellStart"/>
-      <w:r>
-        <w:rPr>
-          <w:lang w:val="en-US"/>
-        </w:rPr>
-        <w:t>rinkeby</w:t>
-      </w:r>
-      <w:proofErr w:type="spellEnd"/>
-    </w:p>
-    <w:p>
-      <w:pPr>
+        <w:t>at_</w:t>
+      </w:r>
+      <w:r>
+        <w:rPr>
+          <w:lang w:val="en-US"/>
+        </w:rPr>
+        <w:t>contract_</w:t>
+      </w:r>
+      <w:r>
+        <w:rPr>
+          <w:lang w:val="en-US"/>
+        </w:rPr>
+        <w:t>address</w:t>
+      </w:r>
+      <w:r>
+        <w:rPr>
+          <w:lang w:val="en-US"/>
+        </w:rPr>
+        <w:t>.py</w:t>
+      </w:r>
+      <w:r>
+        <w:rPr>
+          <w:lang w:val="en-US"/>
+        </w:rPr>
+        <w:t xml:space="preserve"> </w:t>
+      </w:r>
+      <w:r>
+        <w:rPr>
+          <w:lang w:val="en-US"/>
+        </w:rPr>
+        <w:t>--network rinkeby</w:t>
+      </w:r>
+    </w:p>
+    <w:p>
+      <w:pPr>
+        <w:ind w:firstLine="720"/>
         <w:rPr>
           <w:lang w:val="en-US"/>
         </w:rPr>
@@ -294,19 +309,7 @@
         <w:rPr>
           <w:lang w:val="en-US"/>
         </w:rPr>
-        <w:t>Create</w:t>
-      </w:r>
-      <w:r>
-        <w:rPr>
-          <w:lang w:val="en-US"/>
-        </w:rPr>
-        <w:t>_</w:t>
-      </w:r>
-      <w:r>
-        <w:rPr>
-          <w:lang w:val="en-US"/>
-        </w:rPr>
-        <w:t>at_address</w:t>
+        <w:t>create_collectible</w:t>
       </w:r>
       <w:r>
         <w:rPr>
@@ -324,75 +327,50 @@
         <w:rPr>
           <w:lang w:val="en-US"/>
         </w:rPr>
-        <w:t xml:space="preserve">--network </w:t>
-      </w:r>
-      <w:proofErr w:type="spellStart"/>
-      <w:r>
-        <w:rPr>
-          <w:lang w:val="en-US"/>
-        </w:rPr>
-        <w:t>rinkeby</w:t>
-      </w:r>
-      <w:proofErr w:type="spellEnd"/>
-    </w:p>
-    <w:p>
-      <w:pPr>
-        <w:rPr>
-          <w:lang w:val="en-US"/>
-        </w:rPr>
-      </w:pPr>
-      <w:r>
-        <w:rPr>
-          <w:lang w:val="en-US"/>
-        </w:rPr>
-        <w:t xml:space="preserve">Get ABI: </w:t>
-      </w:r>
-      <w:proofErr w:type="spellStart"/>
-      <w:r>
-        <w:rPr>
-          <w:lang w:val="en-US"/>
-        </w:rPr>
-        <w:t>solcjs</w:t>
-      </w:r>
-      <w:proofErr w:type="spellEnd"/>
-      <w:r>
-        <w:rPr>
-          <w:lang w:val="en-US"/>
-        </w:rPr>
-        <w:t xml:space="preserve"> --</w:t>
-      </w:r>
-      <w:proofErr w:type="spellStart"/>
-      <w:r>
-        <w:rPr>
-          <w:lang w:val="en-US"/>
-        </w:rPr>
-        <w:t>abi</w:t>
-      </w:r>
-      <w:proofErr w:type="spellEnd"/>
+        <w:t>--network rinkeby</w:t>
+      </w:r>
+    </w:p>
+    <w:p>
+      <w:pPr>
+        <w:ind w:left="1440" w:firstLine="720"/>
+        <w:rPr>
+          <w:lang w:val="en-US"/>
+        </w:rPr>
+      </w:pPr>
+      <w:r>
+        <w:rPr>
+          <w:lang w:val="en-US"/>
+        </w:rPr>
+        <w:t>brownie run scripts/simple_collectible/</w:t>
+      </w:r>
+      <w:r>
+        <w:rPr>
+          <w:lang w:val="en-US"/>
+        </w:rPr>
+        <w:t>getownerliststate</w:t>
+      </w:r>
+      <w:r>
+        <w:rPr>
+          <w:lang w:val="en-US"/>
+        </w:rPr>
+        <w:t>.py</w:t>
+      </w:r>
       <w:r>
         <w:rPr>
           <w:lang w:val="en-US"/>
         </w:rPr>
         <w:t xml:space="preserve"> </w:t>
       </w:r>
-      <w:proofErr w:type="spellStart"/>
-      <w:r>
-        <w:rPr>
-          <w:lang w:val="en-US"/>
-        </w:rPr>
-        <w:t>SimpleCollectible</w:t>
-      </w:r>
-      <w:r>
-        <w:rPr>
-          <w:lang w:val="en-US"/>
-        </w:rPr>
-        <w:t>.sol</w:t>
-      </w:r>
-      <w:proofErr w:type="spellEnd"/>
-    </w:p>
-    <w:p/>
-    <w:p>
-      <w:pPr>
+      <w:r>
+        <w:rPr>
+          <w:lang w:val="en-US"/>
+        </w:rPr>
+        <w:t>--network rinkeby</w:t>
+      </w:r>
+    </w:p>
+    <w:p>
+      <w:pPr>
+        <w:ind w:firstLine="720"/>
         <w:rPr>
           <w:lang w:val="en-US"/>
         </w:rPr>

</xml_diff>

<commit_message>
Put 7 prices ranges for bonding curve and added _equity for creation of nfts
</commit_message>
<xml_diff>
--- a/Deployment_notes.docx
+++ b/Deployment_notes.docx
@@ -76,20 +76,48 @@
         <w:rPr>
           <w:color w:val="FF0000"/>
         </w:rPr>
-        <w:t xml:space="preserve"> Notes:using require() is a good debugging method</w:t>
-      </w:r>
-    </w:p>
-    <w:p>
-      <w:pPr>
-        <w:rPr>
-          <w:lang w:val="en-US"/>
-        </w:rPr>
-      </w:pPr>
-      <w:r>
-        <w:rPr>
-          <w:lang w:val="en-US"/>
-        </w:rPr>
-        <w:t>Run .py file to get musk images</w:t>
+        <w:t xml:space="preserve"> </w:t>
+      </w:r>
+      <w:proofErr w:type="spellStart"/>
+      <w:r>
+        <w:rPr>
+          <w:color w:val="FF0000"/>
+        </w:rPr>
+        <w:t>Notes:using</w:t>
+      </w:r>
+      <w:proofErr w:type="spellEnd"/>
+      <w:r>
+        <w:rPr>
+          <w:color w:val="FF0000"/>
+        </w:rPr>
+        <w:t xml:space="preserve"> require() is a good debugging method</w:t>
+      </w:r>
+    </w:p>
+    <w:p>
+      <w:pPr>
+        <w:rPr>
+          <w:lang w:val="en-US"/>
+        </w:rPr>
+      </w:pPr>
+      <w:r>
+        <w:rPr>
+          <w:lang w:val="en-US"/>
+        </w:rPr>
+        <w:t>Run .</w:t>
+      </w:r>
+      <w:proofErr w:type="spellStart"/>
+      <w:r>
+        <w:rPr>
+          <w:lang w:val="en-US"/>
+        </w:rPr>
+        <w:t>py</w:t>
+      </w:r>
+      <w:proofErr w:type="spellEnd"/>
+      <w:r>
+        <w:rPr>
+          <w:lang w:val="en-US"/>
+        </w:rPr>
+        <w:t xml:space="preserve"> file to get musk images</w:t>
       </w:r>
     </w:p>
     <w:p>
@@ -115,33 +143,69 @@
         <w:rPr>
           <w:lang w:val="en-US"/>
         </w:rPr>
-        <w:t>Check preserve folder name</w:t>
-      </w:r>
-    </w:p>
-    <w:p>
-      <w:pPr>
-        <w:rPr>
-          <w:lang w:val="en-US"/>
-        </w:rPr>
-      </w:pPr>
-      <w:r>
-        <w:rPr>
-          <w:lang w:val="en-US"/>
-        </w:rPr>
-        <w:t>Take pinata link and input in image_url</w:t>
-      </w:r>
-    </w:p>
-    <w:p>
-      <w:pPr>
-        <w:rPr>
-          <w:lang w:val="en-US"/>
-        </w:rPr>
-      </w:pPr>
-      <w:r>
-        <w:rPr>
-          <w:lang w:val="en-US"/>
-        </w:rPr>
-        <w:t>Generate JSON file (TokenURI)</w:t>
+        <w:t xml:space="preserve">Check </w:t>
+      </w:r>
+      <w:proofErr w:type="gramStart"/>
+      <w:r>
+        <w:rPr>
+          <w:lang w:val="en-US"/>
+        </w:rPr>
+        <w:t>preserve</w:t>
+      </w:r>
+      <w:proofErr w:type="gramEnd"/>
+      <w:r>
+        <w:rPr>
+          <w:lang w:val="en-US"/>
+        </w:rPr>
+        <w:t xml:space="preserve"> folder name</w:t>
+      </w:r>
+    </w:p>
+    <w:p>
+      <w:pPr>
+        <w:rPr>
+          <w:lang w:val="en-US"/>
+        </w:rPr>
+      </w:pPr>
+      <w:r>
+        <w:rPr>
+          <w:lang w:val="en-US"/>
+        </w:rPr>
+        <w:t xml:space="preserve">Take pinata link and input in </w:t>
+      </w:r>
+      <w:proofErr w:type="spellStart"/>
+      <w:r>
+        <w:rPr>
+          <w:lang w:val="en-US"/>
+        </w:rPr>
+        <w:t>image_url</w:t>
+      </w:r>
+      <w:proofErr w:type="spellEnd"/>
+    </w:p>
+    <w:p>
+      <w:pPr>
+        <w:rPr>
+          <w:lang w:val="en-US"/>
+        </w:rPr>
+      </w:pPr>
+      <w:r>
+        <w:rPr>
+          <w:lang w:val="en-US"/>
+        </w:rPr>
+        <w:t>Generate JSON file (</w:t>
+      </w:r>
+      <w:proofErr w:type="spellStart"/>
+      <w:r>
+        <w:rPr>
+          <w:lang w:val="en-US"/>
+        </w:rPr>
+        <w:t>TokenURI</w:t>
+      </w:r>
+      <w:proofErr w:type="spellEnd"/>
+      <w:r>
+        <w:rPr>
+          <w:lang w:val="en-US"/>
+        </w:rPr>
+        <w:t>)</w:t>
       </w:r>
     </w:p>
     <w:p>
@@ -167,41 +231,234 @@
         <w:rPr>
           <w:lang w:val="en-US"/>
         </w:rPr>
-        <w:t>Install Brownie, Ganache and other dependencies</w:t>
-      </w:r>
-    </w:p>
-    <w:p>
-      <w:pPr>
-        <w:rPr>
-          <w:lang w:val="en-US"/>
-        </w:rPr>
-      </w:pPr>
-      <w:r>
-        <w:rPr>
-          <w:lang w:val="en-US"/>
-        </w:rPr>
-        <w:t>Set private key and web3 infura id in .env (don’t forget to save before deploying)</w:t>
-      </w:r>
+        <w:t xml:space="preserve">Install Brownie, </w:t>
+      </w:r>
+      <w:proofErr w:type="gramStart"/>
+      <w:r>
+        <w:rPr>
+          <w:lang w:val="en-US"/>
+        </w:rPr>
+        <w:t>Ganache</w:t>
+      </w:r>
+      <w:proofErr w:type="gramEnd"/>
+      <w:r>
+        <w:rPr>
+          <w:lang w:val="en-US"/>
+        </w:rPr>
+        <w:t xml:space="preserve"> and other dependencies</w:t>
+      </w:r>
+    </w:p>
+    <w:p>
+      <w:pPr>
+        <w:rPr>
+          <w:lang w:val="en-US"/>
+        </w:rPr>
+      </w:pPr>
+      <w:r>
+        <w:rPr>
+          <w:lang w:val="en-US"/>
+        </w:rPr>
+        <w:t xml:space="preserve">Set private key and web3 </w:t>
+      </w:r>
+      <w:proofErr w:type="spellStart"/>
+      <w:r>
+        <w:rPr>
+          <w:lang w:val="en-US"/>
+        </w:rPr>
+        <w:t>infura</w:t>
+      </w:r>
+      <w:proofErr w:type="spellEnd"/>
+      <w:r>
+        <w:rPr>
+          <w:lang w:val="en-US"/>
+        </w:rPr>
+        <w:t xml:space="preserve"> id </w:t>
+      </w:r>
+      <w:proofErr w:type="gramStart"/>
+      <w:r>
+        <w:rPr>
+          <w:lang w:val="en-US"/>
+        </w:rPr>
+        <w:t>in .env</w:t>
+      </w:r>
+      <w:proofErr w:type="gramEnd"/>
+      <w:r>
+        <w:rPr>
+          <w:lang w:val="en-US"/>
+        </w:rPr>
+        <w:t xml:space="preserve"> (don’t forget to save before deploying)</w:t>
+      </w:r>
+    </w:p>
+    <w:p>
+      <w:pPr>
+        <w:ind w:left="720" w:firstLine="720"/>
+      </w:pPr>
+      <w:r>
+        <w:rPr>
+          <w:lang w:val="en-US"/>
+        </w:rPr>
+        <w:t xml:space="preserve">brownie run scripts/simple_collectible/deploy_simple.py --network </w:t>
+      </w:r>
+      <w:proofErr w:type="spellStart"/>
+      <w:r>
+        <w:rPr>
+          <w:lang w:val="en-US"/>
+        </w:rPr>
+        <w:t>rinkeby</w:t>
+      </w:r>
+      <w:proofErr w:type="spellEnd"/>
+    </w:p>
+    <w:p>
+      <w:pPr>
+        <w:rPr>
+          <w:lang w:val="en-US"/>
+        </w:rPr>
+      </w:pPr>
+      <w:r>
+        <w:rPr>
+          <w:lang w:val="en-US"/>
+        </w:rPr>
+        <w:t>brownie run scripts/simple_collectible/</w:t>
+      </w:r>
+      <w:r>
+        <w:rPr>
+          <w:lang w:val="en-US"/>
+        </w:rPr>
+        <w:t>mint_nft_to_address</w:t>
+      </w:r>
+      <w:r>
+        <w:rPr>
+          <w:lang w:val="en-US"/>
+        </w:rPr>
+        <w:t xml:space="preserve">.py --network </w:t>
+      </w:r>
+      <w:proofErr w:type="spellStart"/>
+      <w:r>
+        <w:rPr>
+          <w:lang w:val="en-US"/>
+        </w:rPr>
+        <w:t>rinkeby</w:t>
+      </w:r>
+      <w:proofErr w:type="spellEnd"/>
+    </w:p>
+    <w:p>
+      <w:pPr>
+        <w:rPr>
+          <w:lang w:val="en-US"/>
+        </w:rPr>
+      </w:pPr>
+      <w:r>
+        <w:rPr>
+          <w:lang w:val="en-US"/>
+        </w:rPr>
+        <w:t>brownie run scripts/simple_collectible/</w:t>
+      </w:r>
+      <w:r>
+        <w:rPr>
+          <w:lang w:val="en-US"/>
+        </w:rPr>
+        <w:t>Create</w:t>
+      </w:r>
+      <w:r>
+        <w:rPr>
+          <w:lang w:val="en-US"/>
+        </w:rPr>
+        <w:t>_</w:t>
+      </w:r>
+      <w:r>
+        <w:rPr>
+          <w:lang w:val="en-US"/>
+        </w:rPr>
+        <w:t>at_</w:t>
+      </w:r>
+      <w:r>
+        <w:rPr>
+          <w:lang w:val="en-US"/>
+        </w:rPr>
+        <w:t>contract_</w:t>
+      </w:r>
+      <w:r>
+        <w:rPr>
+          <w:lang w:val="en-US"/>
+        </w:rPr>
+        <w:t>address</w:t>
+      </w:r>
+      <w:r>
+        <w:rPr>
+          <w:lang w:val="en-US"/>
+        </w:rPr>
+        <w:t>.py</w:t>
+      </w:r>
+      <w:r>
+        <w:rPr>
+          <w:lang w:val="en-US"/>
+        </w:rPr>
+        <w:t xml:space="preserve"> </w:t>
+      </w:r>
+      <w:r>
+        <w:rPr>
+          <w:lang w:val="en-US"/>
+        </w:rPr>
+        <w:t xml:space="preserve">--network </w:t>
+      </w:r>
+      <w:proofErr w:type="spellStart"/>
+      <w:r>
+        <w:rPr>
+          <w:lang w:val="en-US"/>
+        </w:rPr>
+        <w:t>rinkeby</w:t>
+      </w:r>
+      <w:proofErr w:type="spellEnd"/>
     </w:p>
     <w:p>
       <w:pPr>
         <w:ind w:firstLine="720"/>
-      </w:pPr>
-      <w:r>
-        <w:rPr>
-          <w:lang w:val="en-US"/>
-        </w:rPr>
-        <w:t xml:space="preserve">brownie run scripts/simple_collectible/deploy_simple.py --network </w:t>
-      </w:r>
+        <w:rPr>
+          <w:lang w:val="en-US"/>
+        </w:rPr>
+      </w:pPr>
+      <w:r>
+        <w:rPr>
+          <w:lang w:val="en-US"/>
+        </w:rPr>
+        <w:t>brownie run scripts/simple_collectible/</w:t>
+      </w:r>
+      <w:r>
+        <w:rPr>
+          <w:lang w:val="en-US"/>
+        </w:rPr>
+        <w:t>create_collectible</w:t>
+      </w:r>
+      <w:r>
+        <w:rPr>
+          <w:lang w:val="en-US"/>
+        </w:rPr>
+        <w:t>.py</w:t>
+      </w:r>
+      <w:r>
+        <w:rPr>
+          <w:lang w:val="en-US"/>
+        </w:rPr>
+        <w:t xml:space="preserve"> </w:t>
+      </w:r>
+      <w:r>
+        <w:rPr>
+          <w:lang w:val="en-US"/>
+        </w:rPr>
+        <w:t xml:space="preserve">--network </w:t>
+      </w:r>
+      <w:proofErr w:type="spellStart"/>
       <w:r>
         <w:rPr>
           <w:lang w:val="en-US"/>
         </w:rPr>
         <w:t>rinkeby</w:t>
       </w:r>
-    </w:p>
-    <w:p>
-      <w:pPr>
+      <w:proofErr w:type="spellEnd"/>
+    </w:p>
+    <w:p>
+      <w:pPr>
+        <w:ind w:left="1440" w:firstLine="720"/>
         <w:rPr>
           <w:lang w:val="en-US"/>
         </w:rPr>
@@ -216,157 +473,34 @@
         <w:rPr>
           <w:lang w:val="en-US"/>
         </w:rPr>
-        <w:t>mint_nft_to_address</w:t>
-      </w:r>
-      <w:r>
-        <w:rPr>
-          <w:lang w:val="en-US"/>
-        </w:rPr>
-        <w:t xml:space="preserve">.py --network </w:t>
-      </w:r>
+        <w:t>getownerliststate</w:t>
+      </w:r>
+      <w:r>
+        <w:rPr>
+          <w:lang w:val="en-US"/>
+        </w:rPr>
+        <w:t>.py</w:t>
+      </w:r>
+      <w:r>
+        <w:rPr>
+          <w:lang w:val="en-US"/>
+        </w:rPr>
+        <w:t xml:space="preserve"> </w:t>
+      </w:r>
+      <w:r>
+        <w:rPr>
+          <w:lang w:val="en-US"/>
+        </w:rPr>
+        <w:t xml:space="preserve">--network </w:t>
+      </w:r>
+      <w:proofErr w:type="spellStart"/>
       <w:r>
         <w:rPr>
           <w:lang w:val="en-US"/>
         </w:rPr>
         <w:t>rinkeby</w:t>
       </w:r>
-    </w:p>
-    <w:p>
-      <w:pPr>
-        <w:rPr>
-          <w:lang w:val="en-US"/>
-        </w:rPr>
-      </w:pPr>
-      <w:r>
-        <w:rPr>
-          <w:lang w:val="en-US"/>
-        </w:rPr>
-        <w:t>brownie run scripts/simple_collectible/</w:t>
-      </w:r>
-      <w:r>
-        <w:rPr>
-          <w:lang w:val="en-US"/>
-        </w:rPr>
-        <w:t>Create</w:t>
-      </w:r>
-      <w:r>
-        <w:rPr>
-          <w:lang w:val="en-US"/>
-        </w:rPr>
-        <w:t>_</w:t>
-      </w:r>
-      <w:r>
-        <w:rPr>
-          <w:lang w:val="en-US"/>
-        </w:rPr>
-        <w:t>at_</w:t>
-      </w:r>
-      <w:r>
-        <w:rPr>
-          <w:lang w:val="en-US"/>
-        </w:rPr>
-        <w:t>contract_</w:t>
-      </w:r>
-      <w:r>
-        <w:rPr>
-          <w:lang w:val="en-US"/>
-        </w:rPr>
-        <w:t>address</w:t>
-      </w:r>
-      <w:r>
-        <w:rPr>
-          <w:lang w:val="en-US"/>
-        </w:rPr>
-        <w:t>.py</w:t>
-      </w:r>
-      <w:r>
-        <w:rPr>
-          <w:lang w:val="en-US"/>
-        </w:rPr>
-        <w:t xml:space="preserve"> </w:t>
-      </w:r>
-      <w:r>
-        <w:rPr>
-          <w:lang w:val="en-US"/>
-        </w:rPr>
-        <w:t>--network rinkeby</w:t>
-      </w:r>
-    </w:p>
-    <w:p>
-      <w:pPr>
-        <w:ind w:firstLine="720"/>
-        <w:rPr>
-          <w:lang w:val="en-US"/>
-        </w:rPr>
-      </w:pPr>
-      <w:r>
-        <w:rPr>
-          <w:lang w:val="en-US"/>
-        </w:rPr>
-        <w:t>brownie run scripts/simple_collectible/</w:t>
-      </w:r>
-      <w:r>
-        <w:rPr>
-          <w:lang w:val="en-US"/>
-        </w:rPr>
-        <w:t>create_collectible</w:t>
-      </w:r>
-      <w:r>
-        <w:rPr>
-          <w:lang w:val="en-US"/>
-        </w:rPr>
-        <w:t>.py</w:t>
-      </w:r>
-      <w:r>
-        <w:rPr>
-          <w:lang w:val="en-US"/>
-        </w:rPr>
-        <w:t xml:space="preserve"> </w:t>
-      </w:r>
-      <w:r>
-        <w:rPr>
-          <w:lang w:val="en-US"/>
-        </w:rPr>
-        <w:t>--network rinkeby</w:t>
-      </w:r>
-    </w:p>
-    <w:p>
-      <w:pPr>
-        <w:ind w:left="1440" w:firstLine="720"/>
-        <w:rPr>
-          <w:lang w:val="en-US"/>
-        </w:rPr>
-      </w:pPr>
-      <w:r>
-        <w:rPr>
-          <w:lang w:val="en-US"/>
-        </w:rPr>
-        <w:t>brownie run scripts/simple_collectible/</w:t>
-      </w:r>
-      <w:r>
-        <w:rPr>
-          <w:lang w:val="en-US"/>
-        </w:rPr>
-        <w:t>getownerliststate</w:t>
-      </w:r>
-      <w:r>
-        <w:rPr>
-          <w:lang w:val="en-US"/>
-        </w:rPr>
-        <w:t>.py</w:t>
-      </w:r>
-      <w:r>
-        <w:rPr>
-          <w:lang w:val="en-US"/>
-        </w:rPr>
-        <w:t xml:space="preserve"> </w:t>
-      </w:r>
-      <w:r>
-        <w:rPr>
-          <w:lang w:val="en-US"/>
-        </w:rPr>
-        <w:t>--network rinkeby</w:t>
-      </w:r>
+      <w:proofErr w:type="spellEnd"/>
     </w:p>
     <w:p>
       <w:pPr>

</xml_diff>

<commit_message>
Finished splitting of balance by equity and adding equity for certain tokenid
</commit_message>
<xml_diff>
--- a/Deployment_notes.docx
+++ b/Deployment_notes.docx
@@ -291,7 +291,7 @@
     </w:p>
     <w:p>
       <w:pPr>
-        <w:ind w:left="720" w:firstLine="720"/>
+        <w:ind w:left="4320" w:firstLine="720"/>
       </w:pPr>
       <w:r>
         <w:rPr>
@@ -412,95 +412,103 @@
     </w:p>
     <w:p>
       <w:pPr>
+        <w:ind w:left="1440" w:firstLine="720"/>
+        <w:rPr>
+          <w:lang w:val="en-US"/>
+        </w:rPr>
+      </w:pPr>
+      <w:r>
+        <w:rPr>
+          <w:lang w:val="en-US"/>
+        </w:rPr>
+        <w:t>brownie run scripts/simple_collectible/</w:t>
+      </w:r>
+      <w:r>
+        <w:rPr>
+          <w:lang w:val="en-US"/>
+        </w:rPr>
+        <w:t>create_collectible</w:t>
+      </w:r>
+      <w:r>
+        <w:rPr>
+          <w:lang w:val="en-US"/>
+        </w:rPr>
+        <w:t>.py</w:t>
+      </w:r>
+      <w:r>
+        <w:rPr>
+          <w:lang w:val="en-US"/>
+        </w:rPr>
+        <w:t xml:space="preserve"> </w:t>
+      </w:r>
+      <w:r>
+        <w:rPr>
+          <w:lang w:val="en-US"/>
+        </w:rPr>
+        <w:t xml:space="preserve">--network </w:t>
+      </w:r>
+      <w:proofErr w:type="spellStart"/>
+      <w:r>
+        <w:rPr>
+          <w:lang w:val="en-US"/>
+        </w:rPr>
+        <w:t>rinkeby</w:t>
+      </w:r>
+      <w:proofErr w:type="spellEnd"/>
+    </w:p>
+    <w:p>
+      <w:pPr>
+        <w:ind w:left="2880" w:firstLine="720"/>
+        <w:rPr>
+          <w:lang w:val="en-US"/>
+        </w:rPr>
+      </w:pPr>
+      <w:r>
+        <w:rPr>
+          <w:lang w:val="en-US"/>
+        </w:rPr>
+        <w:t>brownie run scripts/simple_collectible/</w:t>
+      </w:r>
+      <w:r>
+        <w:rPr>
+          <w:lang w:val="en-US"/>
+        </w:rPr>
+        <w:t>getownerliststate</w:t>
+      </w:r>
+      <w:r>
+        <w:rPr>
+          <w:lang w:val="en-US"/>
+        </w:rPr>
+        <w:t>.py</w:t>
+      </w:r>
+      <w:r>
+        <w:rPr>
+          <w:lang w:val="en-US"/>
+        </w:rPr>
+        <w:t xml:space="preserve"> </w:t>
+      </w:r>
+      <w:r>
+        <w:rPr>
+          <w:lang w:val="en-US"/>
+        </w:rPr>
+        <w:t xml:space="preserve">--network </w:t>
+      </w:r>
+      <w:proofErr w:type="spellStart"/>
+      <w:r>
+        <w:rPr>
+          <w:lang w:val="en-US"/>
+        </w:rPr>
+        <w:t>rinkeby</w:t>
+      </w:r>
+      <w:proofErr w:type="spellEnd"/>
+    </w:p>
+    <w:p>
+      <w:pPr>
         <w:ind w:firstLine="720"/>
         <w:rPr>
           <w:lang w:val="en-US"/>
         </w:rPr>
       </w:pPr>
-      <w:r>
-        <w:rPr>
-          <w:lang w:val="en-US"/>
-        </w:rPr>
-        <w:t>brownie run scripts/simple_collectible/</w:t>
-      </w:r>
-      <w:r>
-        <w:rPr>
-          <w:lang w:val="en-US"/>
-        </w:rPr>
-        <w:t>create_collectible</w:t>
-      </w:r>
-      <w:r>
-        <w:rPr>
-          <w:lang w:val="en-US"/>
-        </w:rPr>
-        <w:t>.py</w:t>
-      </w:r>
-      <w:r>
-        <w:rPr>
-          <w:lang w:val="en-US"/>
-        </w:rPr>
-        <w:t xml:space="preserve"> </w:t>
-      </w:r>
-      <w:r>
-        <w:rPr>
-          <w:lang w:val="en-US"/>
-        </w:rPr>
-        <w:t xml:space="preserve">--network </w:t>
-      </w:r>
-      <w:proofErr w:type="spellStart"/>
-      <w:r>
-        <w:rPr>
-          <w:lang w:val="en-US"/>
-        </w:rPr>
-        <w:t>rinkeby</w:t>
-      </w:r>
-      <w:proofErr w:type="spellEnd"/>
-    </w:p>
-    <w:p>
-      <w:pPr>
-        <w:ind w:left="1440" w:firstLine="720"/>
-        <w:rPr>
-          <w:lang w:val="en-US"/>
-        </w:rPr>
-      </w:pPr>
-      <w:r>
-        <w:rPr>
-          <w:lang w:val="en-US"/>
-        </w:rPr>
-        <w:t>brownie run scripts/simple_collectible/</w:t>
-      </w:r>
-      <w:r>
-        <w:rPr>
-          <w:lang w:val="en-US"/>
-        </w:rPr>
-        <w:t>getownerliststate</w:t>
-      </w:r>
-      <w:r>
-        <w:rPr>
-          <w:lang w:val="en-US"/>
-        </w:rPr>
-        <w:t>.py</w:t>
-      </w:r>
-      <w:r>
-        <w:rPr>
-          <w:lang w:val="en-US"/>
-        </w:rPr>
-        <w:t xml:space="preserve"> </w:t>
-      </w:r>
-      <w:r>
-        <w:rPr>
-          <w:lang w:val="en-US"/>
-        </w:rPr>
-        <w:t xml:space="preserve">--network </w:t>
-      </w:r>
-      <w:proofErr w:type="spellStart"/>
-      <w:r>
-        <w:rPr>
-          <w:lang w:val="en-US"/>
-        </w:rPr>
-        <w:t>rinkeby</w:t>
-      </w:r>
-      <w:proofErr w:type="spellEnd"/>
     </w:p>
     <w:p>
       <w:pPr>

</xml_diff>

<commit_message>
Done with nft marketplace smart contract
</commit_message>
<xml_diff>
--- a/Deployment_notes.docx
+++ b/Deployment_notes.docx
@@ -291,8 +291,12 @@
     </w:p>
     <w:p>
       <w:pPr>
-        <w:ind w:left="4320" w:firstLine="720"/>
-      </w:pPr>
+        <w:rPr>
+          <w:lang w:val="en-US"/>
+        </w:rPr>
+      </w:pPr>
+    </w:p>
+    <w:p>
       <w:r>
         <w:rPr>
           <w:lang w:val="en-US"/>
@@ -324,13 +328,49 @@
         <w:rPr>
           <w:lang w:val="en-US"/>
         </w:rPr>
-        <w:t>mint_nft_to_address</w:t>
-      </w:r>
-      <w:r>
-        <w:rPr>
-          <w:lang w:val="en-US"/>
-        </w:rPr>
-        <w:t xml:space="preserve">.py --network </w:t>
+        <w:t>Create</w:t>
+      </w:r>
+      <w:r>
+        <w:rPr>
+          <w:lang w:val="en-US"/>
+        </w:rPr>
+        <w:t>_</w:t>
+      </w:r>
+      <w:r>
+        <w:rPr>
+          <w:lang w:val="en-US"/>
+        </w:rPr>
+        <w:t>at_</w:t>
+      </w:r>
+      <w:r>
+        <w:rPr>
+          <w:lang w:val="en-US"/>
+        </w:rPr>
+        <w:t>contract_</w:t>
+      </w:r>
+      <w:r>
+        <w:rPr>
+          <w:lang w:val="en-US"/>
+        </w:rPr>
+        <w:t>address</w:t>
+      </w:r>
+      <w:r>
+        <w:rPr>
+          <w:lang w:val="en-US"/>
+        </w:rPr>
+        <w:t>.py</w:t>
+      </w:r>
+      <w:r>
+        <w:rPr>
+          <w:lang w:val="en-US"/>
+        </w:rPr>
+        <w:t xml:space="preserve"> </w:t>
+      </w:r>
+      <w:r>
+        <w:rPr>
+          <w:lang w:val="en-US"/>
+        </w:rPr>
+        <w:t xml:space="preserve">--network </w:t>
       </w:r>
       <w:proofErr w:type="spellStart"/>
       <w:r>
@@ -357,31 +397,7 @@
         <w:rPr>
           <w:lang w:val="en-US"/>
         </w:rPr>
-        <w:t>Create</w:t>
-      </w:r>
-      <w:r>
-        <w:rPr>
-          <w:lang w:val="en-US"/>
-        </w:rPr>
-        <w:t>_</w:t>
-      </w:r>
-      <w:r>
-        <w:rPr>
-          <w:lang w:val="en-US"/>
-        </w:rPr>
-        <w:t>at_</w:t>
-      </w:r>
-      <w:r>
-        <w:rPr>
-          <w:lang w:val="en-US"/>
-        </w:rPr>
-        <w:t>contract_</w:t>
-      </w:r>
-      <w:r>
-        <w:rPr>
-          <w:lang w:val="en-US"/>
-        </w:rPr>
-        <w:t>address</w:t>
+        <w:t>create_collectible</w:t>
       </w:r>
       <w:r>
         <w:rPr>
@@ -412,7 +428,6 @@
     </w:p>
     <w:p>
       <w:pPr>
-        <w:ind w:left="1440" w:firstLine="720"/>
         <w:rPr>
           <w:lang w:val="en-US"/>
         </w:rPr>
@@ -427,13 +442,7 @@
         <w:rPr>
           <w:lang w:val="en-US"/>
         </w:rPr>
-        <w:t>create_collectible</w:t>
-      </w:r>
-      <w:r>
-        <w:rPr>
-          <w:lang w:val="en-US"/>
-        </w:rPr>
-        <w:t>.py</w:t>
+        <w:t>getownerliststate.py</w:t>
       </w:r>
       <w:r>
         <w:rPr>
@@ -458,7 +467,6 @@
     </w:p>
     <w:p>
       <w:pPr>
-        <w:ind w:left="2880" w:firstLine="720"/>
         <w:rPr>
           <w:lang w:val="en-US"/>
         </w:rPr>
@@ -473,13 +481,7 @@
         <w:rPr>
           <w:lang w:val="en-US"/>
         </w:rPr>
-        <w:t>getownerliststate</w:t>
-      </w:r>
-      <w:r>
-        <w:rPr>
-          <w:lang w:val="en-US"/>
-        </w:rPr>
-        <w:t>.py</w:t>
+        <w:t>NftMarketplace_deploy.py</w:t>
       </w:r>
       <w:r>
         <w:rPr>
@@ -501,6 +503,59 @@
         <w:t>rinkeby</w:t>
       </w:r>
       <w:proofErr w:type="spellEnd"/>
+    </w:p>
+    <w:p>
+      <w:pPr>
+        <w:rPr>
+          <w:lang w:val="en-US"/>
+        </w:rPr>
+      </w:pPr>
+      <w:r>
+        <w:rPr>
+          <w:lang w:val="en-US"/>
+        </w:rPr>
+        <w:t>brownie run scripts/simple_collectible/</w:t>
+      </w:r>
+      <w:r>
+        <w:rPr>
+          <w:lang w:val="en-US"/>
+        </w:rPr>
+        <w:t>NftMarketplace.py</w:t>
+      </w:r>
+      <w:r>
+        <w:rPr>
+          <w:lang w:val="en-US"/>
+        </w:rPr>
+        <w:t xml:space="preserve"> </w:t>
+      </w:r>
+      <w:r>
+        <w:rPr>
+          <w:lang w:val="en-US"/>
+        </w:rPr>
+        <w:t xml:space="preserve">--network </w:t>
+      </w:r>
+      <w:proofErr w:type="spellStart"/>
+      <w:r>
+        <w:rPr>
+          <w:lang w:val="en-US"/>
+        </w:rPr>
+        <w:t>rinkeby</w:t>
+      </w:r>
+      <w:proofErr w:type="spellEnd"/>
+    </w:p>
+    <w:p>
+      <w:pPr>
+        <w:rPr>
+          <w:lang w:val="en-US"/>
+        </w:rPr>
+      </w:pPr>
+    </w:p>
+    <w:p>
+      <w:pPr>
+        <w:rPr>
+          <w:lang w:val="en-US"/>
+        </w:rPr>
+      </w:pPr>
     </w:p>
     <w:p>
       <w:pPr>

</xml_diff>

<commit_message>
Made code more readable
</commit_message>
<xml_diff>
--- a/Deployment_notes.docx
+++ b/Deployment_notes.docx
@@ -117,8 +117,22 @@
         <w:rPr>
           <w:lang w:val="en-US"/>
         </w:rPr>
-        <w:t xml:space="preserve"> file to get musk images</w:t>
-      </w:r>
+        <w:t xml:space="preserve"> file to get musk </w:t>
+      </w:r>
+      <w:proofErr w:type="spellStart"/>
+      <w:r>
+        <w:rPr>
+          <w:lang w:val="en-US"/>
+        </w:rPr>
+        <w:t>images</w:t>
+      </w:r>
+      <w:r>
+        <w:rPr>
+          <w:lang w:val="en-US"/>
+        </w:rPr>
+        <w:t>x</w:t>
+      </w:r>
+      <w:proofErr w:type="spellEnd"/>
     </w:p>
     <w:p>
       <w:pPr>
@@ -319,7 +333,7 @@
         <w:rPr>
           <w:lang w:val="en-US"/>
         </w:rPr>
-        <w:t>Byte_Code</w:t>
+        <w:t>abi</w:t>
       </w:r>
       <w:r>
         <w:rPr>

</xml_diff>